<commit_message>
updated timelog and querys
</commit_message>
<xml_diff>
--- a/querys/querys.docx
+++ b/querys/querys.docx
@@ -2965,6 +2965,285 @@
         <w:lastRenderedPageBreak/>
         <w:t>6: longest hole in a specific competition</w:t>
       </w:r>
+    </w:p>
+    <w:p>
+      <w:pPr>
+        <w:rPr>
+          <w:b/>
+          <w:bCs/>
+          <w:lang w:val="en-US"/>
+        </w:rPr>
+      </w:pPr>
+    </w:p>
+    <w:p>
+      <w:pPr>
+        <w:rPr>
+          <w:b/>
+          <w:bCs/>
+          <w:lang w:val="en-US"/>
+        </w:rPr>
+      </w:pPr>
+    </w:p>
+    <w:p>
+      <w:pPr>
+        <w:rPr>
+          <w:b/>
+          <w:bCs/>
+          <w:lang w:val="en-US"/>
+        </w:rPr>
+      </w:pPr>
+      <w:r>
+        <w:rPr>
+          <w:b/>
+          <w:bCs/>
+          <w:lang w:val="en-US"/>
+        </w:rPr>
+        <w:t xml:space="preserve">select competition_results.name, </w:t>
+      </w:r>
+      <w:proofErr w:type="spellStart"/>
+      <w:proofErr w:type="gramStart"/>
+      <w:r>
+        <w:rPr>
+          <w:b/>
+          <w:bCs/>
+          <w:lang w:val="en-US"/>
+        </w:rPr>
+        <w:t>year,course</w:t>
+      </w:r>
+      <w:proofErr w:type="spellEnd"/>
+      <w:proofErr w:type="gramEnd"/>
+      <w:r>
+        <w:rPr>
+          <w:b/>
+          <w:bCs/>
+          <w:lang w:val="en-US"/>
+        </w:rPr>
+        <w:t xml:space="preserve">, </w:t>
+      </w:r>
+      <w:proofErr w:type="spellStart"/>
+      <w:r>
+        <w:rPr>
+          <w:b/>
+          <w:bCs/>
+          <w:lang w:val="en-US"/>
+        </w:rPr>
+        <w:t>holes.hole</w:t>
+      </w:r>
+      <w:proofErr w:type="spellEnd"/>
+      <w:r>
+        <w:rPr>
+          <w:b/>
+          <w:bCs/>
+          <w:lang w:val="en-US"/>
+        </w:rPr>
+        <w:t xml:space="preserve">, par, distance  from </w:t>
+      </w:r>
+      <w:proofErr w:type="spellStart"/>
+      <w:r>
+        <w:rPr>
+          <w:b/>
+          <w:bCs/>
+          <w:lang w:val="en-US"/>
+        </w:rPr>
+        <w:t>disc_golf.competition_results</w:t>
+      </w:r>
+      <w:proofErr w:type="spellEnd"/>
+    </w:p>
+    <w:p>
+      <w:pPr>
+        <w:rPr>
+          <w:b/>
+          <w:bCs/>
+          <w:lang w:val="en-US"/>
+        </w:rPr>
+      </w:pPr>
+      <w:r>
+        <w:rPr>
+          <w:b/>
+          <w:bCs/>
+          <w:lang w:val="en-US"/>
+        </w:rPr>
+        <w:t xml:space="preserve">JOIN holes ON </w:t>
+      </w:r>
+      <w:proofErr w:type="spellStart"/>
+      <w:r>
+        <w:rPr>
+          <w:b/>
+          <w:bCs/>
+          <w:lang w:val="en-US"/>
+        </w:rPr>
+        <w:t>competition_</w:t>
+      </w:r>
+      <w:proofErr w:type="gramStart"/>
+      <w:r>
+        <w:rPr>
+          <w:b/>
+          <w:bCs/>
+          <w:lang w:val="en-US"/>
+        </w:rPr>
+        <w:t>results.course</w:t>
+      </w:r>
+      <w:proofErr w:type="spellEnd"/>
+      <w:proofErr w:type="gramEnd"/>
+      <w:r>
+        <w:rPr>
+          <w:b/>
+          <w:bCs/>
+          <w:lang w:val="en-US"/>
+        </w:rPr>
+        <w:t xml:space="preserve"> = holes.name</w:t>
+      </w:r>
+    </w:p>
+    <w:p>
+      <w:pPr>
+        <w:rPr>
+          <w:b/>
+          <w:bCs/>
+          <w:lang w:val="en-US"/>
+        </w:rPr>
+      </w:pPr>
+      <w:r>
+        <w:rPr>
+          <w:b/>
+          <w:bCs/>
+          <w:lang w:val="en-US"/>
+        </w:rPr>
+        <w:t xml:space="preserve"> AND </w:t>
+      </w:r>
+      <w:proofErr w:type="spellStart"/>
+      <w:r>
+        <w:rPr>
+          <w:b/>
+          <w:bCs/>
+          <w:lang w:val="en-US"/>
+        </w:rPr>
+        <w:t>competition_</w:t>
+      </w:r>
+      <w:proofErr w:type="gramStart"/>
+      <w:r>
+        <w:rPr>
+          <w:b/>
+          <w:bCs/>
+          <w:lang w:val="en-US"/>
+        </w:rPr>
+        <w:t>results.hole</w:t>
+      </w:r>
+      <w:proofErr w:type="spellEnd"/>
+      <w:proofErr w:type="gramEnd"/>
+      <w:r>
+        <w:rPr>
+          <w:b/>
+          <w:bCs/>
+          <w:lang w:val="en-US"/>
+        </w:rPr>
+        <w:t xml:space="preserve"> = </w:t>
+      </w:r>
+      <w:proofErr w:type="spellStart"/>
+      <w:r>
+        <w:rPr>
+          <w:b/>
+          <w:bCs/>
+          <w:lang w:val="en-US"/>
+        </w:rPr>
+        <w:t>holes.hole</w:t>
+      </w:r>
+      <w:proofErr w:type="spellEnd"/>
+    </w:p>
+    <w:p>
+      <w:pPr>
+        <w:rPr>
+          <w:b/>
+          <w:bCs/>
+          <w:lang w:val="en-US"/>
+        </w:rPr>
+      </w:pPr>
+      <w:r>
+        <w:rPr>
+          <w:b/>
+          <w:bCs/>
+          <w:lang w:val="en-US"/>
+        </w:rPr>
+        <w:t xml:space="preserve"> AND competition_results.name = '</w:t>
+      </w:r>
+      <w:proofErr w:type="spellStart"/>
+      <w:r>
+        <w:rPr>
+          <w:b/>
+          <w:bCs/>
+          <w:lang w:val="en-US"/>
+        </w:rPr>
+        <w:t>slottsskogen</w:t>
+      </w:r>
+      <w:proofErr w:type="spellEnd"/>
+      <w:r>
+        <w:rPr>
+          <w:b/>
+          <w:bCs/>
+          <w:lang w:val="en-US"/>
+        </w:rPr>
+        <w:t xml:space="preserve"> open'     #provided</w:t>
+      </w:r>
+    </w:p>
+    <w:p>
+      <w:pPr>
+        <w:rPr>
+          <w:b/>
+          <w:bCs/>
+          <w:lang w:val="en-US"/>
+        </w:rPr>
+      </w:pPr>
+      <w:r>
+        <w:rPr>
+          <w:b/>
+          <w:bCs/>
+          <w:lang w:val="en-US"/>
+        </w:rPr>
+        <w:t xml:space="preserve"> AND year = '2019'                        #provided</w:t>
+      </w:r>
+    </w:p>
+    <w:p>
+      <w:pPr>
+        <w:rPr>
+          <w:b/>
+          <w:bCs/>
+          <w:lang w:val="en-US"/>
+        </w:rPr>
+      </w:pPr>
+      <w:r>
+        <w:rPr>
+          <w:b/>
+          <w:bCs/>
+          <w:lang w:val="en-US"/>
+        </w:rPr>
+        <w:t>order by distance DESC</w:t>
+      </w:r>
+    </w:p>
+    <w:p>
+      <w:pPr>
+        <w:rPr>
+          <w:b/>
+          <w:bCs/>
+          <w:lang w:val="en-US"/>
+        </w:rPr>
+      </w:pPr>
+      <w:r>
+        <w:rPr>
+          <w:b/>
+          <w:bCs/>
+          <w:lang w:val="en-US"/>
+        </w:rPr>
+        <w:t xml:space="preserve">limit </w:t>
+      </w:r>
+      <w:proofErr w:type="gramStart"/>
+      <w:r>
+        <w:rPr>
+          <w:b/>
+          <w:bCs/>
+          <w:lang w:val="en-US"/>
+        </w:rPr>
+        <w:t>1;</w:t>
+      </w:r>
+      <w:proofErr w:type="gramEnd"/>
     </w:p>
     <w:sectPr>
       <w:pgSz w:w="11906" w:h="16838"/>

</xml_diff>